<commit_message>
Menambahkan tanggal cetak dokumen
</commit_message>
<xml_diff>
--- a/uploadcorpay/template/template_laporan_cms.docx
+++ b/uploadcorpay/template/template_laporan_cms.docx
@@ -1390,6 +1390,152 @@
       </w:pPr>
       <w:r>
         <w:rPr>
+          <w:b/>
+          <w:bCs/>
+          <w:noProof/>
+        </w:rPr>
+        <mc:AlternateContent>
+          <mc:Choice Requires="wps">
+            <w:drawing>
+              <wp:anchor distT="45720" distB="45720" distL="114300" distR="114300" simplePos="0" relativeHeight="251683840" behindDoc="0" locked="0" layoutInCell="1" allowOverlap="1" wp14:anchorId="4BBBC558" wp14:editId="60ECCAEA">
+                <wp:simplePos x="0" y="0"/>
+                <wp:positionH relativeFrom="margin">
+                  <wp:align>left</wp:align>
+                </wp:positionH>
+                <wp:positionV relativeFrom="paragraph">
+                  <wp:posOffset>5427345</wp:posOffset>
+                </wp:positionV>
+                <wp:extent cx="2200275" cy="209550"/>
+                <wp:effectExtent l="0" t="0" r="9525" b="0"/>
+                <wp:wrapNone/>
+                <wp:docPr id="217" name="Text Box 2"/>
+                <wp:cNvGraphicFramePr>
+                  <a:graphicFrameLocks xmlns:a="http://schemas.openxmlformats.org/drawingml/2006/main"/>
+                </wp:cNvGraphicFramePr>
+                <a:graphic xmlns:a="http://schemas.openxmlformats.org/drawingml/2006/main">
+                  <a:graphicData uri="http://schemas.microsoft.com/office/word/2010/wordprocessingShape">
+                    <wps:wsp>
+                      <wps:cNvSpPr txBox="1">
+                        <a:spLocks noChangeArrowheads="1"/>
+                      </wps:cNvSpPr>
+                      <wps:spPr bwMode="auto">
+                        <a:xfrm>
+                          <a:off x="0" y="0"/>
+                          <a:ext cx="2200275" cy="209550"/>
+                        </a:xfrm>
+                        <a:prstGeom prst="rect">
+                          <a:avLst/>
+                        </a:prstGeom>
+                        <a:solidFill>
+                          <a:srgbClr val="FFFFFF"/>
+                        </a:solidFill>
+                        <a:ln w="9525">
+                          <a:noFill/>
+                          <a:miter lim="800000"/>
+                          <a:headEnd/>
+                          <a:tailEnd/>
+                        </a:ln>
+                      </wps:spPr>
+                      <wps:txbx>
+                        <w:txbxContent>
+                          <w:p>
+                            <w:pPr>
+                              <w:rPr>
+                                <w:rFonts w:ascii="Courier New" w:hAnsi="Courier New" w:cs="Courier New"/>
+                                <w:sz w:val="16"/>
+                              </w:rPr>
+                            </w:pPr>
+                            <w:r>
+                              <w:rPr>
+                                <w:rFonts w:ascii="Courier New" w:hAnsi="Courier New" w:cs="Courier New"/>
+                                <w:sz w:val="16"/>
+                              </w:rPr>
+                              <w:t xml:space="preserve">DICETAK </w:t>
+                            </w:r>
+                            <w:proofErr w:type="gramStart"/>
+                            <w:r>
+                              <w:rPr>
+                                <w:rFonts w:ascii="Courier New" w:hAnsi="Courier New" w:cs="Courier New"/>
+                                <w:sz w:val="16"/>
+                              </w:rPr>
+                              <w:t>PADA :</w:t>
+                            </w:r>
+                            <w:proofErr w:type="gramEnd"/>
+                            <w:r>
+                              <w:rPr>
+                                <w:rFonts w:ascii="Courier New" w:hAnsi="Courier New" w:cs="Courier New"/>
+                                <w:sz w:val="16"/>
+                              </w:rPr>
+                              <w:t xml:space="preserve"> $TGL_CETAK$</w:t>
+                            </w:r>
+                          </w:p>
+                        </w:txbxContent>
+                      </wps:txbx>
+                      <wps:bodyPr rot="0" vert="horz" wrap="square" lIns="91440" tIns="45720" rIns="91440" bIns="45720" anchor="t" anchorCtr="0">
+                        <a:noAutofit/>
+                      </wps:bodyPr>
+                    </wps:wsp>
+                  </a:graphicData>
+                </a:graphic>
+                <wp14:sizeRelH relativeFrom="margin">
+                  <wp14:pctWidth>0</wp14:pctWidth>
+                </wp14:sizeRelH>
+                <wp14:sizeRelV relativeFrom="margin">
+                  <wp14:pctHeight>0</wp14:pctHeight>
+                </wp14:sizeRelV>
+              </wp:anchor>
+            </w:drawing>
+          </mc:Choice>
+          <mc:Fallback>
+            <w:pict>
+              <v:shapetype w14:anchorId="4BBBC558" id="_x0000_t202" coordsize="21600,21600" o:spt="202" path="m,l,21600r21600,l21600,xe">
+                <v:stroke joinstyle="miter"/>
+                <v:path gradientshapeok="t" o:connecttype="rect"/>
+              </v:shapetype>
+              <v:shape id="_x0000_s1027" type="#_x0000_t202" style="position:absolute;margin-left:0;margin-top:427.35pt;width:173.25pt;height:16.5pt;z-index:251683840;visibility:visible;mso-wrap-style:square;mso-width-percent:0;mso-height-percent:0;mso-wrap-distance-left:9pt;mso-wrap-distance-top:3.6pt;mso-wrap-distance-right:9pt;mso-wrap-distance-bottom:3.6pt;mso-position-horizontal:left;mso-position-horizontal-relative:margin;mso-position-vertical:absolute;mso-position-vertical-relative:text;mso-width-percent:0;mso-height-percent:0;mso-width-relative:margin;mso-height-relative:margin;v-text-anchor:top" o:gfxdata="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" stroked="f">
+                <v:textbox>
+                  <w:txbxContent>
+                    <w:p>
+                      <w:pPr>
+                        <w:rPr>
+                          <w:rFonts w:ascii="Courier New" w:hAnsi="Courier New" w:cs="Courier New"/>
+                          <w:sz w:val="16"/>
+                        </w:rPr>
+                      </w:pPr>
+                      <w:r>
+                        <w:rPr>
+                          <w:rFonts w:ascii="Courier New" w:hAnsi="Courier New" w:cs="Courier New"/>
+                          <w:sz w:val="16"/>
+                        </w:rPr>
+                        <w:t xml:space="preserve">DICETAK </w:t>
+                      </w:r>
+                      <w:proofErr w:type="gramStart"/>
+                      <w:r>
+                        <w:rPr>
+                          <w:rFonts w:ascii="Courier New" w:hAnsi="Courier New" w:cs="Courier New"/>
+                          <w:sz w:val="16"/>
+                        </w:rPr>
+                        <w:t>PADA :</w:t>
+                      </w:r>
+                      <w:proofErr w:type="gramEnd"/>
+                      <w:r>
+                        <w:rPr>
+                          <w:rFonts w:ascii="Courier New" w:hAnsi="Courier New" w:cs="Courier New"/>
+                          <w:sz w:val="16"/>
+                        </w:rPr>
+                        <w:t xml:space="preserve"> $TGL_CETAK$</w:t>
+                      </w:r>
+                    </w:p>
+                  </w:txbxContent>
+                </v:textbox>
+                <w10:wrap anchorx="margin"/>
+              </v:shape>
+            </w:pict>
+          </mc:Fallback>
+        </mc:AlternateContent>
+      </w:r>
+      <w:r>
+        <w:rPr>
           <w:lang w:val="id-ID"/>
         </w:rPr>
         <w:t xml:space="preserve">     </w:t>
@@ -2384,6 +2530,16 @@
               </w:rPr>
               <w:t>$</w:t>
             </w:r>
+            <w:r>
+              <w:rPr>
+                <w:rFonts w:ascii="Times New Roman" w:hAnsi="Times New Roman" w:cs="Times New Roman"/>
+                <w:noProof/>
+                <w:sz w:val="20"/>
+                <w:szCs w:val="20"/>
+                <w:lang w:val="en-GB"/>
+              </w:rPr>
+              <w:t>/</w:t>
+            </w:r>
           </w:p>
           <w:p>
             <w:pPr>
@@ -3116,6 +3272,148 @@
           <w:szCs w:val="20"/>
         </w:rPr>
       </w:pPr>
+      <w:r>
+        <w:rPr>
+          <w:b/>
+          <w:bCs/>
+          <w:noProof/>
+        </w:rPr>
+        <mc:AlternateContent>
+          <mc:Choice Requires="wps">
+            <w:drawing>
+              <wp:anchor distT="45720" distB="45720" distL="114300" distR="114300" simplePos="0" relativeHeight="251685888" behindDoc="0" locked="0" layoutInCell="1" allowOverlap="1" wp14:anchorId="7424F2DC" wp14:editId="520FEF8F">
+                <wp:simplePos x="0" y="0"/>
+                <wp:positionH relativeFrom="margin">
+                  <wp:align>left</wp:align>
+                </wp:positionH>
+                <wp:positionV relativeFrom="paragraph">
+                  <wp:posOffset>2353945</wp:posOffset>
+                </wp:positionV>
+                <wp:extent cx="2200275" cy="209550"/>
+                <wp:effectExtent l="0" t="0" r="9525" b="0"/>
+                <wp:wrapNone/>
+                <wp:docPr id="1" name="Text Box 2"/>
+                <wp:cNvGraphicFramePr>
+                  <a:graphicFrameLocks xmlns:a="http://schemas.openxmlformats.org/drawingml/2006/main"/>
+                </wp:cNvGraphicFramePr>
+                <a:graphic xmlns:a="http://schemas.openxmlformats.org/drawingml/2006/main">
+                  <a:graphicData uri="http://schemas.microsoft.com/office/word/2010/wordprocessingShape">
+                    <wps:wsp>
+                      <wps:cNvSpPr txBox="1">
+                        <a:spLocks noChangeArrowheads="1"/>
+                      </wps:cNvSpPr>
+                      <wps:spPr bwMode="auto">
+                        <a:xfrm>
+                          <a:off x="0" y="0"/>
+                          <a:ext cx="2200275" cy="209550"/>
+                        </a:xfrm>
+                        <a:prstGeom prst="rect">
+                          <a:avLst/>
+                        </a:prstGeom>
+                        <a:solidFill>
+                          <a:srgbClr val="FFFFFF"/>
+                        </a:solidFill>
+                        <a:ln w="9525">
+                          <a:noFill/>
+                          <a:miter lim="800000"/>
+                          <a:headEnd/>
+                          <a:tailEnd/>
+                        </a:ln>
+                      </wps:spPr>
+                      <wps:txbx>
+                        <w:txbxContent>
+                          <w:p>
+                            <w:pPr>
+                              <w:rPr>
+                                <w:rFonts w:ascii="Courier New" w:hAnsi="Courier New" w:cs="Courier New"/>
+                                <w:sz w:val="16"/>
+                              </w:rPr>
+                            </w:pPr>
+                            <w:r>
+                              <w:rPr>
+                                <w:rFonts w:ascii="Courier New" w:hAnsi="Courier New" w:cs="Courier New"/>
+                                <w:sz w:val="16"/>
+                              </w:rPr>
+                              <w:t xml:space="preserve">DICETAK </w:t>
+                            </w:r>
+                            <w:proofErr w:type="gramStart"/>
+                            <w:r>
+                              <w:rPr>
+                                <w:rFonts w:ascii="Courier New" w:hAnsi="Courier New" w:cs="Courier New"/>
+                                <w:sz w:val="16"/>
+                              </w:rPr>
+                              <w:t>PADA :</w:t>
+                            </w:r>
+                            <w:proofErr w:type="gramEnd"/>
+                            <w:r>
+                              <w:rPr>
+                                <w:rFonts w:ascii="Courier New" w:hAnsi="Courier New" w:cs="Courier New"/>
+                                <w:sz w:val="16"/>
+                              </w:rPr>
+                              <w:t xml:space="preserve"> $TGL_CETAK$</w:t>
+                            </w:r>
+                          </w:p>
+                        </w:txbxContent>
+                      </wps:txbx>
+                      <wps:bodyPr rot="0" vert="horz" wrap="square" lIns="91440" tIns="45720" rIns="91440" bIns="45720" anchor="t" anchorCtr="0">
+                        <a:noAutofit/>
+                      </wps:bodyPr>
+                    </wps:wsp>
+                  </a:graphicData>
+                </a:graphic>
+                <wp14:sizeRelH relativeFrom="margin">
+                  <wp14:pctWidth>0</wp14:pctWidth>
+                </wp14:sizeRelH>
+                <wp14:sizeRelV relativeFrom="margin">
+                  <wp14:pctHeight>0</wp14:pctHeight>
+                </wp14:sizeRelV>
+              </wp:anchor>
+            </w:drawing>
+          </mc:Choice>
+          <mc:Fallback>
+            <w:pict>
+              <v:shape w14:anchorId="7424F2DC" id="_x0000_s1028" type="#_x0000_t202" style="position:absolute;left:0;text-align:left;margin-left:0;margin-top:185.35pt;width:173.25pt;height:16.5pt;z-index:251685888;visibility:visible;mso-wrap-style:square;mso-width-percent:0;mso-height-percent:0;mso-wrap-distance-left:9pt;mso-wrap-distance-top:3.6pt;mso-wrap-distance-right:9pt;mso-wrap-distance-bottom:3.6pt;mso-position-horizontal:left;mso-position-horizontal-relative:margin;mso-position-vertical:absolute;mso-position-vertical-relative:text;mso-width-percent:0;mso-height-percent:0;mso-width-relative:margin;mso-height-relative:margin;v-text-anchor:top" o:gfxdata="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" stroked="f">
+                <v:textbox>
+                  <w:txbxContent>
+                    <w:p>
+                      <w:pPr>
+                        <w:rPr>
+                          <w:rFonts w:ascii="Courier New" w:hAnsi="Courier New" w:cs="Courier New"/>
+                          <w:sz w:val="16"/>
+                        </w:rPr>
+                      </w:pPr>
+                      <w:r>
+                        <w:rPr>
+                          <w:rFonts w:ascii="Courier New" w:hAnsi="Courier New" w:cs="Courier New"/>
+                          <w:sz w:val="16"/>
+                        </w:rPr>
+                        <w:t xml:space="preserve">DICETAK </w:t>
+                      </w:r>
+                      <w:proofErr w:type="gramStart"/>
+                      <w:r>
+                        <w:rPr>
+                          <w:rFonts w:ascii="Courier New" w:hAnsi="Courier New" w:cs="Courier New"/>
+                          <w:sz w:val="16"/>
+                        </w:rPr>
+                        <w:t>PADA :</w:t>
+                      </w:r>
+                      <w:proofErr w:type="gramEnd"/>
+                      <w:r>
+                        <w:rPr>
+                          <w:rFonts w:ascii="Courier New" w:hAnsi="Courier New" w:cs="Courier New"/>
+                          <w:sz w:val="16"/>
+                        </w:rPr>
+                        <w:t xml:space="preserve"> $TGL_CETAK$</w:t>
+                      </w:r>
+                    </w:p>
+                  </w:txbxContent>
+                </v:textbox>
+                <w10:wrap anchorx="margin"/>
+              </v:shape>
+            </w:pict>
+          </mc:Fallback>
+        </mc:AlternateContent>
+      </w:r>
       <w:r>
         <w:rPr>
           <w:rFonts w:ascii="Arial" w:hAnsi="Arial" w:cs="Arial"/>
@@ -4120,18 +4418,8 @@
                 <w:szCs w:val="20"/>
                 <w:lang w:val="id-ID"/>
               </w:rPr>
-              <w:t>$</w:t>
-            </w:r>
-            <w:r>
-              <w:rPr>
-                <w:rFonts w:ascii="Times New Roman" w:hAnsi="Times New Roman" w:cs="Times New Roman"/>
-                <w:sz w:val="20"/>
-                <w:szCs w:val="20"/>
-              </w:rPr>
-              <w:t>EMAIL_VENDOR</w:t>
-            </w:r>
-            <w:bookmarkStart w:id="0" w:name="_GoBack"/>
-            <w:bookmarkEnd w:id="0"/>
+              <w:t>$EMAIL_VENDOR</w:t>
+            </w:r>
             <w:r>
               <w:rPr>
                 <w:rFonts w:ascii="Times New Roman" w:hAnsi="Times New Roman" w:cs="Times New Roman"/>
@@ -4750,6 +5038,150 @@
           <w:lang w:val="id-ID"/>
         </w:rPr>
       </w:pPr>
+      <w:bookmarkStart w:id="0" w:name="_GoBack"/>
+      <w:bookmarkEnd w:id="0"/>
+      <w:r>
+        <w:rPr>
+          <w:b/>
+          <w:bCs/>
+          <w:noProof/>
+        </w:rPr>
+        <mc:AlternateContent>
+          <mc:Choice Requires="wps">
+            <w:drawing>
+              <wp:anchor distT="45720" distB="45720" distL="114300" distR="114300" simplePos="0" relativeHeight="251687936" behindDoc="0" locked="0" layoutInCell="1" allowOverlap="1" wp14:anchorId="285B86D7" wp14:editId="306B644C">
+                <wp:simplePos x="0" y="0"/>
+                <wp:positionH relativeFrom="margin">
+                  <wp:align>left</wp:align>
+                </wp:positionH>
+                <wp:positionV relativeFrom="paragraph">
+                  <wp:posOffset>2340610</wp:posOffset>
+                </wp:positionV>
+                <wp:extent cx="2200275" cy="209550"/>
+                <wp:effectExtent l="0" t="0" r="9525" b="0"/>
+                <wp:wrapNone/>
+                <wp:docPr id="3" name="Text Box 2"/>
+                <wp:cNvGraphicFramePr>
+                  <a:graphicFrameLocks xmlns:a="http://schemas.openxmlformats.org/drawingml/2006/main"/>
+                </wp:cNvGraphicFramePr>
+                <a:graphic xmlns:a="http://schemas.openxmlformats.org/drawingml/2006/main">
+                  <a:graphicData uri="http://schemas.microsoft.com/office/word/2010/wordprocessingShape">
+                    <wps:wsp>
+                      <wps:cNvSpPr txBox="1">
+                        <a:spLocks noChangeArrowheads="1"/>
+                      </wps:cNvSpPr>
+                      <wps:spPr bwMode="auto">
+                        <a:xfrm>
+                          <a:off x="0" y="0"/>
+                          <a:ext cx="2200275" cy="209550"/>
+                        </a:xfrm>
+                        <a:prstGeom prst="rect">
+                          <a:avLst/>
+                        </a:prstGeom>
+                        <a:solidFill>
+                          <a:srgbClr val="FFFFFF"/>
+                        </a:solidFill>
+                        <a:ln w="9525">
+                          <a:noFill/>
+                          <a:miter lim="800000"/>
+                          <a:headEnd/>
+                          <a:tailEnd/>
+                        </a:ln>
+                      </wps:spPr>
+                      <wps:txbx>
+                        <w:txbxContent>
+                          <w:p>
+                            <w:pPr>
+                              <w:rPr>
+                                <w:rFonts w:ascii="Courier New" w:hAnsi="Courier New" w:cs="Courier New"/>
+                                <w:sz w:val="16"/>
+                              </w:rPr>
+                            </w:pPr>
+                            <w:r>
+                              <w:rPr>
+                                <w:rFonts w:ascii="Courier New" w:hAnsi="Courier New" w:cs="Courier New"/>
+                                <w:sz w:val="16"/>
+                              </w:rPr>
+                              <w:t xml:space="preserve">DICETAK </w:t>
+                            </w:r>
+                            <w:proofErr w:type="gramStart"/>
+                            <w:r>
+                              <w:rPr>
+                                <w:rFonts w:ascii="Courier New" w:hAnsi="Courier New" w:cs="Courier New"/>
+                                <w:sz w:val="16"/>
+                              </w:rPr>
+                              <w:t>PADA :</w:t>
+                            </w:r>
+                            <w:proofErr w:type="gramEnd"/>
+                            <w:r>
+                              <w:rPr>
+                                <w:rFonts w:ascii="Courier New" w:hAnsi="Courier New" w:cs="Courier New"/>
+                                <w:sz w:val="16"/>
+                              </w:rPr>
+                              <w:t xml:space="preserve"> $TGL_CETAK$</w:t>
+                            </w:r>
+                          </w:p>
+                        </w:txbxContent>
+                      </wps:txbx>
+                      <wps:bodyPr rot="0" vert="horz" wrap="square" lIns="91440" tIns="45720" rIns="91440" bIns="45720" anchor="t" anchorCtr="0">
+                        <a:noAutofit/>
+                      </wps:bodyPr>
+                    </wps:wsp>
+                  </a:graphicData>
+                </a:graphic>
+                <wp14:sizeRelH relativeFrom="margin">
+                  <wp14:pctWidth>0</wp14:pctWidth>
+                </wp14:sizeRelH>
+                <wp14:sizeRelV relativeFrom="margin">
+                  <wp14:pctHeight>0</wp14:pctHeight>
+                </wp14:sizeRelV>
+              </wp:anchor>
+            </w:drawing>
+          </mc:Choice>
+          <mc:Fallback>
+            <w:pict>
+              <v:shape w14:anchorId="285B86D7" id="_x0000_s1029" type="#_x0000_t202" style="position:absolute;margin-left:0;margin-top:184.3pt;width:173.25pt;height:16.5pt;z-index:251687936;visibility:visible;mso-wrap-style:square;mso-width-percent:0;mso-height-percent:0;mso-wrap-distance-left:9pt;mso-wrap-distance-top:3.6pt;mso-wrap-distance-right:9pt;mso-wrap-distance-bottom:3.6pt;mso-position-horizontal:left;mso-position-horizontal-relative:margin;mso-position-vertical:absolute;mso-position-vertical-relative:text;mso-width-percent:0;mso-height-percent:0;mso-width-relative:margin;mso-height-relative:margin;v-text-anchor:top" o:gfxdata="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" stroked="f">
+                <v:textbox>
+                  <w:txbxContent>
+                    <w:p>
+                      <w:pPr>
+                        <w:rPr>
+                          <w:rFonts w:ascii="Courier New" w:hAnsi="Courier New" w:cs="Courier New"/>
+                          <w:sz w:val="16"/>
+                        </w:rPr>
+                      </w:pPr>
+                      <w:r>
+                        <w:rPr>
+                          <w:rFonts w:ascii="Courier New" w:hAnsi="Courier New" w:cs="Courier New"/>
+                          <w:sz w:val="16"/>
+                        </w:rPr>
+                        <w:t xml:space="preserve">DICETAK </w:t>
+                      </w:r>
+                      <w:proofErr w:type="gramStart"/>
+                      <w:r>
+                        <w:rPr>
+                          <w:rFonts w:ascii="Courier New" w:hAnsi="Courier New" w:cs="Courier New"/>
+                          <w:sz w:val="16"/>
+                        </w:rPr>
+                        <w:t>PADA :</w:t>
+                      </w:r>
+                      <w:proofErr w:type="gramEnd"/>
+                      <w:r>
+                        <w:rPr>
+                          <w:rFonts w:ascii="Courier New" w:hAnsi="Courier New" w:cs="Courier New"/>
+                          <w:sz w:val="16"/>
+                        </w:rPr>
+                        <w:t xml:space="preserve"> $TGL_CETAK$</w:t>
+                      </w:r>
+                    </w:p>
+                  </w:txbxContent>
+                </v:textbox>
+                <w10:wrap anchorx="margin"/>
+              </v:shape>
+            </w:pict>
+          </mc:Fallback>
+        </mc:AlternateContent>
+      </w:r>
     </w:p>
     <w:sectPr>
       <w:headerReference w:type="default" r:id="rId15"/>

</xml_diff>